<commit_message>
Tradotta orbita secante e corretta orbita tangente
</commit_message>
<xml_diff>
--- a/Modelli relazione/Tangent strategy.docx
+++ b/Modelli relazione/Tangent strategy.docx
@@ -159,11 +159,16 @@
       <w:r>
         <w:t xml:space="preserve">. </w:t>
       </w:r>
+      <w:proofErr w:type="gramStart"/>
       <w:r>
         <w:t>In order t</w:t>
       </w:r>
       <w:r>
-        <w:t>o fix the semi-major axis and the eccentricity (the only parameters that</w:t>
+        <w:t>o</w:t>
+      </w:r>
+      <w:proofErr w:type="gramEnd"/>
+      <w:r>
+        <w:t xml:space="preserve"> fix the semi-major axis and the eccentricity (the only parameters that</w:t>
       </w:r>
       <w:r>
         <w:t xml:space="preserve"> </w:t>
@@ -6138,7 +6143,21 @@
         <w:rPr>
           <w:rFonts w:eastAsiaTheme="minorEastAsia"/>
         </w:rPr>
-        <w:t xml:space="preserve"> similar to the one used on the eccentricity graph of the previous strategy</w:t>
+        <w:t xml:space="preserve"> </w:t>
+      </w:r>
+      <w:proofErr w:type="gramStart"/>
+      <w:r>
+        <w:rPr>
+          <w:rFonts w:eastAsiaTheme="minorEastAsia"/>
+        </w:rPr>
+        <w:t>similar to</w:t>
+      </w:r>
+      <w:proofErr w:type="gramEnd"/>
+      <w:r>
+        <w:rPr>
+          <w:rFonts w:eastAsiaTheme="minorEastAsia"/>
+        </w:rPr>
+        <w:t xml:space="preserve"> the one used on the eccentricity graph of the previous strategy</w:t>
       </w:r>
       <w:r>
         <w:rPr>
@@ -6294,20 +6313,206 @@
       <w:r>
         <w:rPr>
           <w:rFonts w:eastAsiaTheme="minorEastAsia"/>
+        </w:rPr>
+        <w:t xml:space="preserve">By choosing an acceptable initial </w:t>
+      </w:r>
+      <w:r>
+        <w:rPr>
+          <w:rFonts w:eastAsiaTheme="minorEastAsia"/>
+        </w:rPr>
+        <w:t>burn</w:t>
+      </w:r>
+      <w:r>
+        <w:rPr>
+          <w:rFonts w:eastAsiaTheme="minorEastAsia"/>
+        </w:rPr>
+        <w:t xml:space="preserve"> value, the strategy is completely defined, </w:t>
+      </w:r>
+      <w:r>
+        <w:rPr>
+          <w:rFonts w:eastAsiaTheme="minorEastAsia"/>
+        </w:rPr>
+        <w:t>and it</w:t>
+      </w:r>
+      <w:r>
+        <w:rPr>
+          <w:rFonts w:eastAsiaTheme="minorEastAsia"/>
+        </w:rPr>
+        <w:t xml:space="preserve"> is concluded after the change of </w:t>
+      </w:r>
+      <w:r>
+        <w:rPr>
+          <w:rFonts w:eastAsiaTheme="minorEastAsia"/>
+        </w:rPr>
+        <w:t xml:space="preserve">orbital </w:t>
+      </w:r>
+      <w:r>
+        <w:rPr>
+          <w:rFonts w:eastAsiaTheme="minorEastAsia"/>
+        </w:rPr>
+        <w:t>plan</w:t>
+      </w:r>
+      <w:r>
+        <w:rPr>
+          <w:rFonts w:eastAsiaTheme="minorEastAsia"/>
+        </w:rPr>
+        <w:t>e</w:t>
+      </w:r>
+      <w:r>
+        <w:rPr>
+          <w:rFonts w:eastAsiaTheme="minorEastAsia"/>
+        </w:rPr>
+        <w:t xml:space="preserve"> by a simple</w:t>
+      </w:r>
+      <w:r>
+        <w:rPr>
+          <w:rFonts w:eastAsiaTheme="minorEastAsia"/>
+        </w:rPr>
+        <w:t xml:space="preserve"> bitangent</w:t>
+      </w:r>
+      <w:r>
+        <w:rPr>
+          <w:rFonts w:eastAsiaTheme="minorEastAsia"/>
+        </w:rPr>
+        <w:t xml:space="preserve"> maneuver from apo</w:t>
+      </w:r>
+      <w:r>
+        <w:rPr>
+          <w:rFonts w:eastAsiaTheme="minorEastAsia"/>
+        </w:rPr>
+        <w:t>gee</w:t>
+      </w:r>
+      <w:r>
+        <w:rPr>
+          <w:rFonts w:eastAsiaTheme="minorEastAsia"/>
+        </w:rPr>
+        <w:t xml:space="preserve"> to peri</w:t>
+      </w:r>
+      <w:r>
+        <w:rPr>
+          <w:rFonts w:eastAsiaTheme="minorEastAsia"/>
+        </w:rPr>
+        <w:t>gee</w:t>
+      </w:r>
+      <w:r>
+        <w:rPr>
+          <w:rFonts w:eastAsiaTheme="minorEastAsia"/>
+        </w:rPr>
+        <w:t>:</w:t>
+      </w:r>
+      <w:r>
+        <w:rPr>
+          <w:rFonts w:eastAsiaTheme="minorEastAsia"/>
+        </w:rPr>
+        <w:t xml:space="preserve"> therefore,</w:t>
+      </w:r>
+      <w:r>
+        <w:rPr>
+          <w:rFonts w:eastAsiaTheme="minorEastAsia"/>
+        </w:rPr>
+        <w:t xml:space="preserve"> the software MATLAB has been used </w:t>
+      </w:r>
+      <w:r>
+        <w:rPr>
+          <w:rFonts w:eastAsiaTheme="minorEastAsia"/>
+        </w:rPr>
+        <w:t>to</w:t>
+      </w:r>
+      <w:r>
+        <w:rPr>
+          <w:rFonts w:eastAsiaTheme="minorEastAsia"/>
+        </w:rPr>
+        <w:t xml:space="preserve"> obtain the </w:t>
+      </w:r>
+      <w:r>
+        <w:rPr>
+          <w:rFonts w:eastAsiaTheme="minorEastAsia"/>
+        </w:rPr>
+        <w:t>plot</w:t>
+      </w:r>
+      <w:r>
+        <w:rPr>
+          <w:rFonts w:eastAsiaTheme="minorEastAsia"/>
+        </w:rPr>
+        <w:t xml:space="preserve"> of the total cost of the strategy </w:t>
+      </w:r>
+      <w:r>
+        <w:rPr>
+          <w:rFonts w:eastAsiaTheme="minorEastAsia"/>
+        </w:rPr>
+        <w:t>as a</w:t>
+      </w:r>
+      <w:r>
+        <w:rPr>
+          <w:rFonts w:eastAsiaTheme="minorEastAsia"/>
+        </w:rPr>
+        <w:t xml:space="preserve"> function of </w:t>
+      </w:r>
+      <w:r>
+        <w:rPr>
+          <w:rFonts w:eastAsiaTheme="minorEastAsia"/>
+        </w:rPr>
+        <w:t>the</w:t>
+      </w:r>
+      <w:r>
+        <w:rPr>
+          <w:rFonts w:eastAsiaTheme="minorEastAsia"/>
+        </w:rPr>
+        <w:t xml:space="preserve"> tangent </w:t>
+      </w:r>
+      <w:r>
+        <w:rPr>
+          <w:rFonts w:eastAsiaTheme="minorEastAsia"/>
+        </w:rPr>
+        <w:t>burn,</w:t>
+      </w:r>
+      <w:r>
+        <w:rPr>
+          <w:rFonts w:eastAsiaTheme="minorEastAsia"/>
+        </w:rPr>
+        <w:t xml:space="preserve"> and </w:t>
+      </w:r>
+      <w:r>
+        <w:rPr>
+          <w:rFonts w:eastAsiaTheme="minorEastAsia"/>
+        </w:rPr>
+        <w:t xml:space="preserve">it </w:t>
+      </w:r>
+      <w:r>
+        <w:rPr>
+          <w:rFonts w:eastAsiaTheme="minorEastAsia"/>
+        </w:rPr>
+        <w:t xml:space="preserve">is chosen the value </w:t>
+      </w:r>
+      <w:r>
+        <w:rPr>
+          <w:rFonts w:eastAsiaTheme="minorEastAsia"/>
+        </w:rPr>
+        <w:t>by</w:t>
+      </w:r>
+      <w:r>
+        <w:rPr>
+          <w:rFonts w:eastAsiaTheme="minorEastAsia"/>
+        </w:rPr>
+        <w:t xml:space="preserve"> which such cost is minimized.</w:t>
+      </w:r>
+    </w:p>
+    <w:p>
+      <w:pPr>
+        <w:jc w:val="center"/>
+        <w:rPr>
+          <w:rFonts w:eastAsiaTheme="minorEastAsia"/>
+        </w:rPr>
+      </w:pPr>
+      <w:r>
+        <w:rPr>
+          <w:rFonts w:eastAsiaTheme="minorEastAsia"/>
           <w:noProof/>
         </w:rPr>
         <w:drawing>
-          <wp:anchor distT="0" distB="0" distL="114300" distR="114300" simplePos="0" relativeHeight="251658240" behindDoc="0" locked="0" layoutInCell="1" allowOverlap="1" wp14:anchorId="52949950" wp14:editId="138742E6">
-            <wp:simplePos x="0" y="0"/>
-            <wp:positionH relativeFrom="margin">
-              <wp:align>center</wp:align>
-            </wp:positionH>
-            <wp:positionV relativeFrom="page">
-              <wp:posOffset>4829175</wp:posOffset>
-            </wp:positionV>
+          <wp:inline distT="0" distB="0" distL="0" distR="0" wp14:anchorId="79127DD3" wp14:editId="557206CE">
             <wp:extent cx="3837305" cy="3194685"/>
             <wp:effectExtent l="0" t="0" r="0" b="5715"/>
-            <wp:wrapTopAndBottom/>
             <wp:docPr id="1" name="Immagine 1"/>
             <wp:cNvGraphicFramePr>
               <a:graphicFrameLocks xmlns:a="http://schemas.openxmlformats.org/drawingml/2006/main" noChangeAspect="1"/>
@@ -6343,200 +6548,8 @@
                 </pic:pic>
               </a:graphicData>
             </a:graphic>
-            <wp14:sizeRelH relativeFrom="margin">
-              <wp14:pctWidth>0</wp14:pctWidth>
-            </wp14:sizeRelH>
-            <wp14:sizeRelV relativeFrom="margin">
-              <wp14:pctHeight>0</wp14:pctHeight>
-            </wp14:sizeRelV>
-          </wp:anchor>
+          </wp:inline>
         </w:drawing>
-      </w:r>
-      <w:r>
-        <w:rPr>
-          <w:rFonts w:eastAsiaTheme="minorEastAsia"/>
-        </w:rPr>
-        <w:t xml:space="preserve">By choosing an acceptable initial </w:t>
-      </w:r>
-      <w:r>
-        <w:rPr>
-          <w:rFonts w:eastAsiaTheme="minorEastAsia"/>
-        </w:rPr>
-        <w:t>burn</w:t>
-      </w:r>
-      <w:r>
-        <w:rPr>
-          <w:rFonts w:eastAsiaTheme="minorEastAsia"/>
-        </w:rPr>
-        <w:t xml:space="preserve"> value, the strategy is completely defined, </w:t>
-      </w:r>
-      <w:r>
-        <w:rPr>
-          <w:rFonts w:eastAsiaTheme="minorEastAsia"/>
-        </w:rPr>
-        <w:t>and it</w:t>
-      </w:r>
-      <w:r>
-        <w:rPr>
-          <w:rFonts w:eastAsiaTheme="minorEastAsia"/>
-        </w:rPr>
-        <w:t xml:space="preserve"> is concluded after the change of </w:t>
-      </w:r>
-      <w:r>
-        <w:rPr>
-          <w:rFonts w:eastAsiaTheme="minorEastAsia"/>
-        </w:rPr>
-        <w:t xml:space="preserve">orbital </w:t>
-      </w:r>
-      <w:r>
-        <w:rPr>
-          <w:rFonts w:eastAsiaTheme="minorEastAsia"/>
-        </w:rPr>
-        <w:t>plan</w:t>
-      </w:r>
-      <w:r>
-        <w:rPr>
-          <w:rFonts w:eastAsiaTheme="minorEastAsia"/>
-        </w:rPr>
-        <w:t>e</w:t>
-      </w:r>
-      <w:r>
-        <w:rPr>
-          <w:rFonts w:eastAsiaTheme="minorEastAsia"/>
-        </w:rPr>
-        <w:t xml:space="preserve"> by a simple</w:t>
-      </w:r>
-      <w:r>
-        <w:rPr>
-          <w:rFonts w:eastAsiaTheme="minorEastAsia"/>
-        </w:rPr>
-        <w:t xml:space="preserve"> bitangent</w:t>
-      </w:r>
-      <w:r>
-        <w:rPr>
-          <w:rFonts w:eastAsiaTheme="minorEastAsia"/>
-        </w:rPr>
-        <w:t xml:space="preserve"> maneuver from apo</w:t>
-      </w:r>
-      <w:r>
-        <w:rPr>
-          <w:rFonts w:eastAsiaTheme="minorEastAsia"/>
-        </w:rPr>
-        <w:t>gee</w:t>
-      </w:r>
-      <w:r>
-        <w:rPr>
-          <w:rFonts w:eastAsiaTheme="minorEastAsia"/>
-        </w:rPr>
-        <w:t xml:space="preserve"> to peri</w:t>
-      </w:r>
-      <w:r>
-        <w:rPr>
-          <w:rFonts w:eastAsiaTheme="minorEastAsia"/>
-        </w:rPr>
-        <w:t>gee</w:t>
-      </w:r>
-      <w:r>
-        <w:rPr>
-          <w:rFonts w:eastAsiaTheme="minorEastAsia"/>
-        </w:rPr>
-        <w:t>:</w:t>
-      </w:r>
-      <w:r>
-        <w:rPr>
-          <w:rFonts w:eastAsiaTheme="minorEastAsia"/>
-        </w:rPr>
-        <w:t xml:space="preserve"> therefore,</w:t>
-      </w:r>
-      <w:r>
-        <w:rPr>
-          <w:rFonts w:eastAsiaTheme="minorEastAsia"/>
-        </w:rPr>
-        <w:t xml:space="preserve"> the software MATLAB has been used </w:t>
-      </w:r>
-      <w:r>
-        <w:rPr>
-          <w:rFonts w:eastAsiaTheme="minorEastAsia"/>
-        </w:rPr>
-        <w:t>to</w:t>
-      </w:r>
-      <w:r>
-        <w:rPr>
-          <w:rFonts w:eastAsiaTheme="minorEastAsia"/>
-        </w:rPr>
-        <w:t xml:space="preserve"> obtain the </w:t>
-      </w:r>
-      <w:r>
-        <w:rPr>
-          <w:rFonts w:eastAsiaTheme="minorEastAsia"/>
-        </w:rPr>
-        <w:t>plot</w:t>
-      </w:r>
-      <w:r>
-        <w:rPr>
-          <w:rFonts w:eastAsiaTheme="minorEastAsia"/>
-        </w:rPr>
-        <w:t xml:space="preserve"> of the total cost of the strategy </w:t>
-      </w:r>
-      <w:r>
-        <w:rPr>
-          <w:rFonts w:eastAsiaTheme="minorEastAsia"/>
-        </w:rPr>
-        <w:t>as a</w:t>
-      </w:r>
-      <w:r>
-        <w:rPr>
-          <w:rFonts w:eastAsiaTheme="minorEastAsia"/>
-        </w:rPr>
-        <w:t xml:space="preserve"> function of </w:t>
-      </w:r>
-      <w:r>
-        <w:rPr>
-          <w:rFonts w:eastAsiaTheme="minorEastAsia"/>
-        </w:rPr>
-        <w:t>the</w:t>
-      </w:r>
-      <w:r>
-        <w:rPr>
-          <w:rFonts w:eastAsiaTheme="minorEastAsia"/>
-        </w:rPr>
-        <w:t xml:space="preserve"> tangent </w:t>
-      </w:r>
-      <w:r>
-        <w:rPr>
-          <w:rFonts w:eastAsiaTheme="minorEastAsia"/>
-        </w:rPr>
-        <w:t>burn,</w:t>
-      </w:r>
-      <w:r>
-        <w:rPr>
-          <w:rFonts w:eastAsiaTheme="minorEastAsia"/>
-        </w:rPr>
-        <w:t xml:space="preserve"> and </w:t>
-      </w:r>
-      <w:r>
-        <w:rPr>
-          <w:rFonts w:eastAsiaTheme="minorEastAsia"/>
-        </w:rPr>
-        <w:t xml:space="preserve">it </w:t>
-      </w:r>
-      <w:r>
-        <w:rPr>
-          <w:rFonts w:eastAsiaTheme="minorEastAsia"/>
-        </w:rPr>
-        <w:t xml:space="preserve">is chosen the value </w:t>
-      </w:r>
-      <w:r>
-        <w:rPr>
-          <w:rFonts w:eastAsiaTheme="minorEastAsia"/>
-        </w:rPr>
-        <w:t>by</w:t>
-      </w:r>
-      <w:r>
-        <w:rPr>
-          <w:rFonts w:eastAsiaTheme="minorEastAsia"/>
-        </w:rPr>
-        <w:t xml:space="preserve"> which such cost is minimized.</w:t>
       </w:r>
     </w:p>
     <w:p>
@@ -6546,14 +6559,6 @@
           <w:rFonts w:eastAsiaTheme="minorEastAsia"/>
         </w:rPr>
       </w:pPr>
-    </w:p>
-    <w:p>
-      <w:pPr>
-        <w:jc w:val="both"/>
-        <w:rPr>
-          <w:rFonts w:eastAsiaTheme="minorEastAsia"/>
-        </w:rPr>
-      </w:pPr>
       <w:r>
         <w:rPr>
           <w:rFonts w:eastAsiaTheme="minorEastAsia"/>
@@ -6582,7 +6587,19 @@
         <w:rPr>
           <w:rFonts w:eastAsiaTheme="minorEastAsia"/>
         </w:rPr>
-        <w:t xml:space="preserve"> of the last maneuver is really small, because the two orbits are almost perfectly identical with a single-pulse maneuver in the apocentre: </w:t>
+        <w:t xml:space="preserve"> of the last maneuver is really small, because the two orbits are almost perfectly identical with a single-</w:t>
+      </w:r>
+      <w:r>
+        <w:rPr>
+          <w:rFonts w:eastAsiaTheme="minorEastAsia"/>
+        </w:rPr>
+        <w:t>burn</w:t>
+      </w:r>
+      <w:r>
+        <w:rPr>
+          <w:rFonts w:eastAsiaTheme="minorEastAsia"/>
+        </w:rPr>
+        <w:t xml:space="preserve"> maneuver in the apocentre: </w:t>
       </w:r>
       <w:r>
         <w:rPr>

</xml_diff>